<commit_message>
Revision of Impl. proposal
</commit_message>
<xml_diff>
--- a/doc/Impl. Project Proposal.docx
+++ b/doc/Impl. Project Proposal.docx
@@ -14,6 +14,7 @@
           <w:szCs w:val="32"/>
         </w:rPr>
       </w:pPr>
+      <w:bookmarkStart w:id="0" w:name="_GoBack"/>
       <w:r>
         <w:rPr>
           <w:rFonts w:ascii="Times New Roman" w:hAnsi="Times New Roman" w:cs="Times New Roman"/>
@@ -63,7 +64,208 @@
           <w:sz w:val="24"/>
           <w:szCs w:val="24"/>
         </w:rPr>
-        <w:t>Jiaqi Yang, Zijun Liu, Runzhi Zhou, Tao Huang, Jieyu Ren</w:t>
+        <w:t>Jiaqi Yang</w:t>
+      </w:r>
+      <w:r>
+        <w:rPr>
+          <w:rFonts w:ascii="Times New Roman" w:hAnsi="Times New Roman" w:cs="Times New Roman"/>
+          <w:sz w:val="24"/>
+          <w:szCs w:val="24"/>
+        </w:rPr>
+        <w:t xml:space="preserve"> (jxy530)</w:t>
+      </w:r>
+      <w:r>
+        <w:rPr>
+          <w:rFonts w:ascii="Times New Roman" w:hAnsi="Times New Roman" w:cs="Times New Roman"/>
+          <w:sz w:val="24"/>
+          <w:szCs w:val="24"/>
+        </w:rPr>
+        <w:t xml:space="preserve">, </w:t>
+      </w:r>
+      <w:proofErr w:type="spellStart"/>
+      <w:r>
+        <w:rPr>
+          <w:rFonts w:ascii="Times New Roman" w:hAnsi="Times New Roman" w:cs="Times New Roman"/>
+          <w:sz w:val="24"/>
+          <w:szCs w:val="24"/>
+        </w:rPr>
+        <w:t>Zijun</w:t>
+      </w:r>
+      <w:proofErr w:type="spellEnd"/>
+      <w:r>
+        <w:rPr>
+          <w:rFonts w:ascii="Times New Roman" w:hAnsi="Times New Roman" w:cs="Times New Roman"/>
+          <w:sz w:val="24"/>
+          <w:szCs w:val="24"/>
+        </w:rPr>
+        <w:t xml:space="preserve"> Liu</w:t>
+      </w:r>
+      <w:r>
+        <w:rPr>
+          <w:rFonts w:ascii="Times New Roman" w:hAnsi="Times New Roman" w:cs="Times New Roman"/>
+          <w:sz w:val="24"/>
+          <w:szCs w:val="24"/>
+        </w:rPr>
+        <w:t xml:space="preserve"> (zxl554)</w:t>
+      </w:r>
+      <w:r>
+        <w:rPr>
+          <w:rFonts w:ascii="Times New Roman" w:hAnsi="Times New Roman" w:cs="Times New Roman"/>
+          <w:sz w:val="24"/>
+          <w:szCs w:val="24"/>
+        </w:rPr>
+        <w:t xml:space="preserve">, </w:t>
+      </w:r>
+      <w:proofErr w:type="spellStart"/>
+      <w:r>
+        <w:rPr>
+          <w:rFonts w:ascii="Times New Roman" w:hAnsi="Times New Roman" w:cs="Times New Roman"/>
+          <w:sz w:val="24"/>
+          <w:szCs w:val="24"/>
+        </w:rPr>
+        <w:t>Runzhi</w:t>
+      </w:r>
+      <w:proofErr w:type="spellEnd"/>
+      <w:r>
+        <w:rPr>
+          <w:rFonts w:ascii="Times New Roman" w:hAnsi="Times New Roman" w:cs="Times New Roman"/>
+          <w:sz w:val="24"/>
+          <w:szCs w:val="24"/>
+        </w:rPr>
+        <w:t xml:space="preserve"> Zhou</w:t>
+      </w:r>
+      <w:r>
+        <w:rPr>
+          <w:rFonts w:ascii="Times New Roman" w:hAnsi="Times New Roman" w:cs="Times New Roman"/>
+          <w:sz w:val="24"/>
+          <w:szCs w:val="24"/>
+        </w:rPr>
+        <w:t xml:space="preserve"> </w:t>
+      </w:r>
+      <w:r>
+        <w:rPr>
+          <w:rFonts w:ascii="Times New Roman" w:hAnsi="Times New Roman" w:cs="Times New Roman"/>
+          <w:sz w:val="24"/>
+          <w:szCs w:val="24"/>
+        </w:rPr>
+        <w:t>(</w:t>
+      </w:r>
+      <w:r>
+        <w:rPr>
+          <w:rFonts w:ascii="Times New Roman" w:hAnsi="Times New Roman" w:cs="Times New Roman"/>
+          <w:sz w:val="24"/>
+          <w:szCs w:val="24"/>
+        </w:rPr>
+        <w:t>rxz229</w:t>
+      </w:r>
+      <w:r>
+        <w:rPr>
+          <w:rFonts w:ascii="Times New Roman" w:hAnsi="Times New Roman" w:cs="Times New Roman"/>
+          <w:sz w:val="24"/>
+          <w:szCs w:val="24"/>
+        </w:rPr>
+        <w:t>)</w:t>
+      </w:r>
+      <w:r>
+        <w:rPr>
+          <w:rFonts w:ascii="Times New Roman" w:hAnsi="Times New Roman" w:cs="Times New Roman"/>
+          <w:sz w:val="24"/>
+          <w:szCs w:val="24"/>
+        </w:rPr>
+        <w:t xml:space="preserve">, </w:t>
+      </w:r>
+    </w:p>
+    <w:p>
+      <w:pPr>
+        <w:spacing w:line="480" w:lineRule="auto"/>
+        <w:ind w:firstLine="720"/>
+        <w:rPr>
+          <w:rFonts w:ascii="Times New Roman" w:hAnsi="Times New Roman" w:cs="Times New Roman"/>
+          <w:sz w:val="24"/>
+          <w:szCs w:val="24"/>
+        </w:rPr>
+      </w:pPr>
+      <w:r>
+        <w:rPr>
+          <w:rFonts w:ascii="Times New Roman" w:hAnsi="Times New Roman" w:cs="Times New Roman"/>
+          <w:sz w:val="24"/>
+          <w:szCs w:val="24"/>
+        </w:rPr>
+        <w:t>Tao Huang</w:t>
+      </w:r>
+      <w:r>
+        <w:rPr>
+          <w:rFonts w:ascii="Times New Roman" w:hAnsi="Times New Roman" w:cs="Times New Roman"/>
+          <w:sz w:val="24"/>
+          <w:szCs w:val="24"/>
+        </w:rPr>
+        <w:t xml:space="preserve"> (</w:t>
+      </w:r>
+      <w:r>
+        <w:rPr>
+          <w:rFonts w:ascii="Times New Roman" w:hAnsi="Times New Roman" w:cs="Times New Roman"/>
+          <w:sz w:val="24"/>
+          <w:szCs w:val="24"/>
+        </w:rPr>
+        <w:t>txh325</w:t>
+      </w:r>
+      <w:r>
+        <w:rPr>
+          <w:rFonts w:ascii="Times New Roman" w:hAnsi="Times New Roman" w:cs="Times New Roman"/>
+          <w:sz w:val="24"/>
+          <w:szCs w:val="24"/>
+        </w:rPr>
+        <w:t>)</w:t>
+      </w:r>
+      <w:r>
+        <w:rPr>
+          <w:rFonts w:ascii="Times New Roman" w:hAnsi="Times New Roman" w:cs="Times New Roman"/>
+          <w:sz w:val="24"/>
+          <w:szCs w:val="24"/>
+        </w:rPr>
+        <w:t xml:space="preserve">, </w:t>
+      </w:r>
+      <w:proofErr w:type="spellStart"/>
+      <w:r>
+        <w:rPr>
+          <w:rFonts w:ascii="Times New Roman" w:hAnsi="Times New Roman" w:cs="Times New Roman"/>
+          <w:sz w:val="24"/>
+          <w:szCs w:val="24"/>
+        </w:rPr>
+        <w:t>Jieyu</w:t>
+      </w:r>
+      <w:proofErr w:type="spellEnd"/>
+      <w:r>
+        <w:rPr>
+          <w:rFonts w:ascii="Times New Roman" w:hAnsi="Times New Roman" w:cs="Times New Roman"/>
+          <w:sz w:val="24"/>
+          <w:szCs w:val="24"/>
+        </w:rPr>
+        <w:t xml:space="preserve"> Ren</w:t>
+      </w:r>
+      <w:r>
+        <w:rPr>
+          <w:rFonts w:ascii="Times New Roman" w:hAnsi="Times New Roman" w:cs="Times New Roman"/>
+          <w:sz w:val="24"/>
+          <w:szCs w:val="24"/>
+        </w:rPr>
+        <w:t xml:space="preserve"> (</w:t>
+      </w:r>
+      <w:r>
+        <w:rPr>
+          <w:rFonts w:ascii="Times New Roman" w:hAnsi="Times New Roman" w:cs="Times New Roman"/>
+          <w:sz w:val="24"/>
+          <w:szCs w:val="24"/>
+        </w:rPr>
+        <w:t>jxr477</w:t>
+      </w:r>
+      <w:r>
+        <w:rPr>
+          <w:rFonts w:ascii="Times New Roman" w:hAnsi="Times New Roman" w:cs="Times New Roman"/>
+          <w:sz w:val="24"/>
+          <w:szCs w:val="24"/>
+        </w:rPr>
+        <w:t>)</w:t>
       </w:r>
     </w:p>
     <w:p>
@@ -106,6 +308,14 @@
         </w:rPr>
         <w:t>Jiaqi Yang</w:t>
       </w:r>
+      <w:r>
+        <w:rPr>
+          <w:rFonts w:ascii="Times New Roman" w:hAnsi="Times New Roman" w:cs="Times New Roman"/>
+          <w:sz w:val="24"/>
+          <w:szCs w:val="24"/>
+        </w:rPr>
+        <w:t xml:space="preserve"> (jxy530)</w:t>
+      </w:r>
     </w:p>
     <w:p>
       <w:pPr>
@@ -152,7 +362,26 @@
           <w:sz w:val="24"/>
           <w:szCs w:val="24"/>
         </w:rPr>
-        <w:t>Our proposal is to design a web application that provides automatic course scheduling service for Computer Science students in Case Western Reserve University. The current alternative is SIS system, which has significant drawbacks: 1) The system is not designed specifically to serv</w:t>
+        <w:t xml:space="preserve">Our proposal is to design a web application that provides automatic course scheduling service for Computer Science students in Case Western Reserve University. The current alternative is SIS system, which has significant drawbacks: </w:t>
+      </w:r>
+    </w:p>
+    <w:p>
+      <w:pPr>
+        <w:spacing w:line="480" w:lineRule="auto"/>
+        <w:ind w:left="720"/>
+        <w:rPr>
+          <w:rFonts w:ascii="Times New Roman" w:hAnsi="Times New Roman" w:cs="Times New Roman"/>
+          <w:sz w:val="24"/>
+          <w:szCs w:val="24"/>
+        </w:rPr>
+      </w:pPr>
+      <w:r>
+        <w:rPr>
+          <w:rFonts w:ascii="Times New Roman" w:hAnsi="Times New Roman" w:cs="Times New Roman"/>
+          <w:sz w:val="24"/>
+          <w:szCs w:val="24"/>
+        </w:rPr>
+        <w:t>1) The system is not designed specifically to serv</w:t>
       </w:r>
       <w:r>
         <w:rPr>
@@ -168,7 +397,26 @@
           <w:sz w:val="24"/>
           <w:szCs w:val="24"/>
         </w:rPr>
-        <w:t xml:space="preserve"> our target audiences. 2) The </w:t>
+        <w:t xml:space="preserve"> our target audiences. </w:t>
+      </w:r>
+    </w:p>
+    <w:p>
+      <w:pPr>
+        <w:spacing w:line="480" w:lineRule="auto"/>
+        <w:ind w:left="720"/>
+        <w:rPr>
+          <w:rFonts w:ascii="Times New Roman" w:hAnsi="Times New Roman" w:cs="Times New Roman"/>
+          <w:sz w:val="24"/>
+          <w:szCs w:val="24"/>
+        </w:rPr>
+      </w:pPr>
+      <w:r>
+        <w:rPr>
+          <w:rFonts w:ascii="Times New Roman" w:hAnsi="Times New Roman" w:cs="Times New Roman"/>
+          <w:sz w:val="24"/>
+          <w:szCs w:val="24"/>
+        </w:rPr>
+        <w:t xml:space="preserve">2) The </w:t>
       </w:r>
       <w:r>
         <w:rPr>
@@ -193,6 +441,33 @@
           <w:szCs w:val="24"/>
         </w:rPr>
         <w:t xml:space="preserve"> recommendations.</w:t>
+      </w:r>
+      <w:r>
+        <w:rPr>
+          <w:rFonts w:ascii="Times New Roman" w:hAnsi="Times New Roman" w:cs="Times New Roman"/>
+          <w:sz w:val="24"/>
+          <w:szCs w:val="24"/>
+        </w:rPr>
+        <w:t xml:space="preserve"> </w:t>
+      </w:r>
+    </w:p>
+    <w:p>
+      <w:pPr>
+        <w:spacing w:line="480" w:lineRule="auto"/>
+        <w:ind w:left="720"/>
+        <w:rPr>
+          <w:rFonts w:ascii="Times New Roman" w:hAnsi="Times New Roman" w:cs="Times New Roman"/>
+          <w:sz w:val="24"/>
+          <w:szCs w:val="24"/>
+        </w:rPr>
+      </w:pPr>
+      <w:r>
+        <w:rPr>
+          <w:rFonts w:ascii="Times New Roman" w:hAnsi="Times New Roman" w:cs="Times New Roman"/>
+          <w:sz w:val="24"/>
+          <w:szCs w:val="24"/>
+        </w:rPr>
+        <w:t>3) The graduation requirement for Computer Science Department is complicated compared to most of other majors since five different tracks could be selected and multiple listed courses are no longer provided.</w:t>
       </w:r>
     </w:p>
     <w:p>
@@ -296,6 +571,7 @@
           <w:sz w:val="24"/>
           <w:szCs w:val="24"/>
         </w:rPr>
+        <w:lastRenderedPageBreak/>
         <w:t xml:space="preserve">Automatic </w:t>
       </w:r>
       <w:r>
@@ -336,7 +612,23 @@
           <w:sz w:val="24"/>
           <w:szCs w:val="24"/>
         </w:rPr>
-        <w:t xml:space="preserve">s unavailable, and so on, the web application generates recommended schedules that consider course prerequisites, availability, and difficulty level. </w:t>
+        <w:t xml:space="preserve">s unavailable, and </w:t>
+      </w:r>
+      <w:r>
+        <w:rPr>
+          <w:rFonts w:ascii="Times New Roman" w:hAnsi="Times New Roman" w:cs="Times New Roman"/>
+          <w:sz w:val="24"/>
+          <w:szCs w:val="24"/>
+        </w:rPr>
+        <w:t>other non-C.S. courses intended to take</w:t>
+      </w:r>
+      <w:r>
+        <w:rPr>
+          <w:rFonts w:ascii="Times New Roman" w:hAnsi="Times New Roman" w:cs="Times New Roman"/>
+          <w:sz w:val="24"/>
+          <w:szCs w:val="24"/>
+        </w:rPr>
+        <w:t xml:space="preserve">, the web application generates recommended schedules that consider course prerequisites, availability, and difficulty level. </w:t>
       </w:r>
     </w:p>
     <w:p>
@@ -359,20 +651,39 @@
           <w:sz w:val="24"/>
           <w:szCs w:val="24"/>
         </w:rPr>
+        <w:t xml:space="preserve">(Optionally) </w:t>
+      </w:r>
+      <w:r>
+        <w:rPr>
+          <w:rFonts w:ascii="Times New Roman" w:hAnsi="Times New Roman" w:cs="Times New Roman"/>
+          <w:sz w:val="24"/>
+          <w:szCs w:val="24"/>
+        </w:rPr>
         <w:t>Graduation Check: Check and generate the list of courses needed to be taken for graduation</w:t>
       </w:r>
-      <w:bookmarkStart w:id="0" w:name="_GoBack"/>
-      <w:bookmarkEnd w:id="0"/>
-    </w:p>
-    <w:p>
-      <w:pPr>
-        <w:spacing w:line="480" w:lineRule="auto"/>
-        <w:rPr>
-          <w:rFonts w:ascii="Times New Roman" w:hAnsi="Times New Roman" w:cs="Times New Roman"/>
-          <w:sz w:val="24"/>
-          <w:szCs w:val="24"/>
-        </w:rPr>
-      </w:pPr>
+    </w:p>
+    <w:p>
+      <w:pPr>
+        <w:pStyle w:val="a3"/>
+        <w:numPr>
+          <w:ilvl w:val="0"/>
+          <w:numId w:val="3"/>
+        </w:numPr>
+        <w:spacing w:line="480" w:lineRule="auto"/>
+        <w:rPr>
+          <w:rFonts w:ascii="Times New Roman" w:hAnsi="Times New Roman" w:cs="Times New Roman"/>
+          <w:sz w:val="24"/>
+          <w:szCs w:val="24"/>
+        </w:rPr>
+      </w:pPr>
+      <w:r>
+        <w:rPr>
+          <w:rFonts w:ascii="Times New Roman" w:hAnsi="Times New Roman" w:cs="Times New Roman"/>
+          <w:sz w:val="24"/>
+          <w:szCs w:val="24"/>
+        </w:rPr>
+        <w:t>(Optionally) Facts About Courses: Provide facts and comments about courses (collected from Case students who previously took the course) that will help students choose the most suitable courses</w:t>
+      </w:r>
     </w:p>
     <w:p>
       <w:pPr>
@@ -393,7 +704,6 @@
           <w:sz w:val="24"/>
           <w:szCs w:val="24"/>
         </w:rPr>
-        <w:lastRenderedPageBreak/>
         <w:t>Implementation Details:</w:t>
       </w:r>
     </w:p>
@@ -417,7 +727,25 @@
           <w:sz w:val="24"/>
           <w:szCs w:val="24"/>
         </w:rPr>
-        <w:t>Front-End Development (Web Development): HTML5, CSS, JavaScript (Angular.js, Vue.js, React.js, or JQuery depend on team members’ experiences), Java Server Page (JSP)</w:t>
+        <w:t xml:space="preserve">Front-End Development (Web Development): HTML5, CSS, JavaScript (Angular.js, Vue.js, React.js, or </w:t>
+      </w:r>
+      <w:proofErr w:type="spellStart"/>
+      <w:r>
+        <w:rPr>
+          <w:rFonts w:ascii="Times New Roman" w:hAnsi="Times New Roman" w:cs="Times New Roman"/>
+          <w:sz w:val="24"/>
+          <w:szCs w:val="24"/>
+        </w:rPr>
+        <w:t>JQuery</w:t>
+      </w:r>
+      <w:proofErr w:type="spellEnd"/>
+      <w:r>
+        <w:rPr>
+          <w:rFonts w:ascii="Times New Roman" w:hAnsi="Times New Roman" w:cs="Times New Roman"/>
+          <w:sz w:val="24"/>
+          <w:szCs w:val="24"/>
+        </w:rPr>
+        <w:t xml:space="preserve"> depend on team members’ experiences), Java Server Page (JSP)</w:t>
       </w:r>
     </w:p>
     <w:p>
@@ -463,7 +791,25 @@
           <w:sz w:val="24"/>
           <w:szCs w:val="24"/>
         </w:rPr>
-        <w:t>Back-End Development: Java with Log4j Framework (Error Log), MyBatis and Spring Frameworks (Tentatively, Depend on team members’ experiences)</w:t>
+        <w:t xml:space="preserve">Back-End Development: Java with Log4j Framework (Error Log), </w:t>
+      </w:r>
+      <w:proofErr w:type="spellStart"/>
+      <w:r>
+        <w:rPr>
+          <w:rFonts w:ascii="Times New Roman" w:hAnsi="Times New Roman" w:cs="Times New Roman"/>
+          <w:sz w:val="24"/>
+          <w:szCs w:val="24"/>
+        </w:rPr>
+        <w:t>MyBatis</w:t>
+      </w:r>
+      <w:proofErr w:type="spellEnd"/>
+      <w:r>
+        <w:rPr>
+          <w:rFonts w:ascii="Times New Roman" w:hAnsi="Times New Roman" w:cs="Times New Roman"/>
+          <w:sz w:val="24"/>
+          <w:szCs w:val="24"/>
+        </w:rPr>
+        <w:t xml:space="preserve"> and Spring Frameworks (Tentatively, Depend on team members’ experiences)</w:t>
       </w:r>
     </w:p>
     <w:p>
@@ -565,6 +911,7 @@
         </w:rPr>
         <w:t>IDE: IntelliJ IDEA Community Edition</w:t>
       </w:r>
+      <w:bookmarkEnd w:id="0"/>
     </w:p>
     <w:sectPr>
       <w:pgSz w:w="12240" w:h="15840"/>
@@ -574,6 +921,56 @@
     </w:sectPr>
   </w:body>
 </w:document>
+</file>
+
+<file path=word/endnotes.xml><?xml version="1.0" encoding="utf-8"?>
+<w:endnotes xmlns:wpc="http://schemas.microsoft.com/office/word/2010/wordprocessingCanvas" xmlns:cx="http://schemas.microsoft.com/office/drawing/2014/chartex" xmlns:cx1="http://schemas.microsoft.com/office/drawing/2015/9/8/chartex" xmlns:cx2="http://schemas.microsoft.com/office/drawing/2015/10/21/chartex" xmlns:cx3="http://schemas.microsoft.com/office/drawing/2016/5/9/chartex" xmlns:cx4="http://schemas.microsoft.com/office/drawing/2016/5/10/chartex" xmlns:cx5="http://schemas.microsoft.com/office/drawing/2016/5/11/chartex" xmlns:cx6="http://schemas.microsoft.com/office/drawing/2016/5/12/chartex" xmlns:cx7="http://schemas.microsoft.com/office/drawing/2016/5/13/chartex" xmlns:cx8="http://schemas.microsoft.com/office/drawing/2016/5/14/chartex" xmlns:mc="http://schemas.openxmlformats.org/markup-compatibility/2006" xmlns:aink="http://schemas.microsoft.com/office/drawing/2016/ink" xmlns:am3d="http://schemas.microsoft.com/office/drawing/2017/model3d" xmlns:o="urn:schemas-microsoft-com:office:office" xmlns:r="http://schemas.openxmlformats.org/officeDocument/2006/relationships" xmlns:m="http://schemas.openxmlformats.org/officeDocument/2006/math" xmlns:v="urn:schemas-microsoft-com:vml" xmlns:wp14="http://schemas.microsoft.com/office/word/2010/wordprocessingDrawing" xmlns:wp="http://schemas.openxmlformats.org/drawingml/2006/wordprocessingDrawing" xmlns:w10="urn:schemas-microsoft-com:office:word" xmlns:w="http://schemas.openxmlformats.org/wordprocessingml/2006/main" xmlns:w14="http://schemas.microsoft.com/office/word/2010/wordml" xmlns:w15="http://schemas.microsoft.com/office/word/2012/wordml" xmlns:w16cid="http://schemas.microsoft.com/office/word/2016/wordml/cid" xmlns:w16se="http://schemas.microsoft.com/office/word/2015/wordml/symex" xmlns:wpg="http://schemas.microsoft.com/office/word/2010/wordprocessingGroup" xmlns:wpi="http://schemas.microsoft.com/office/word/2010/wordprocessingInk" xmlns:wne="http://schemas.microsoft.com/office/word/2006/wordml" xmlns:wps="http://schemas.microsoft.com/office/word/2010/wordprocessingShape" mc:Ignorable="w14 w15 w16se w16cid wp14">
+  <w:endnote w:type="separator" w:id="-1">
+    <w:p>
+      <w:pPr>
+        <w:spacing w:after="0" w:line="240" w:lineRule="auto"/>
+      </w:pPr>
+      <w:r>
+        <w:separator/>
+      </w:r>
+    </w:p>
+  </w:endnote>
+  <w:endnote w:type="continuationSeparator" w:id="0">
+    <w:p>
+      <w:pPr>
+        <w:spacing w:after="0" w:line="240" w:lineRule="auto"/>
+      </w:pPr>
+      <w:r>
+        <w:continuationSeparator/>
+      </w:r>
+    </w:p>
+  </w:endnote>
+</w:endnotes>
+</file>
+
+<file path=word/footnotes.xml><?xml version="1.0" encoding="utf-8"?>
+<w:footnotes xmlns:wpc="http://schemas.microsoft.com/office/word/2010/wordprocessingCanvas" xmlns:cx="http://schemas.microsoft.com/office/drawing/2014/chartex" xmlns:cx1="http://schemas.microsoft.com/office/drawing/2015/9/8/chartex" xmlns:cx2="http://schemas.microsoft.com/office/drawing/2015/10/21/chartex" xmlns:cx3="http://schemas.microsoft.com/office/drawing/2016/5/9/chartex" xmlns:cx4="http://schemas.microsoft.com/office/drawing/2016/5/10/chartex" xmlns:cx5="http://schemas.microsoft.com/office/drawing/2016/5/11/chartex" xmlns:cx6="http://schemas.microsoft.com/office/drawing/2016/5/12/chartex" xmlns:cx7="http://schemas.microsoft.com/office/drawing/2016/5/13/chartex" xmlns:cx8="http://schemas.microsoft.com/office/drawing/2016/5/14/chartex" xmlns:mc="http://schemas.openxmlformats.org/markup-compatibility/2006" xmlns:aink="http://schemas.microsoft.com/office/drawing/2016/ink" xmlns:am3d="http://schemas.microsoft.com/office/drawing/2017/model3d" xmlns:o="urn:schemas-microsoft-com:office:office" xmlns:r="http://schemas.openxmlformats.org/officeDocument/2006/relationships" xmlns:m="http://schemas.openxmlformats.org/officeDocument/2006/math" xmlns:v="urn:schemas-microsoft-com:vml" xmlns:wp14="http://schemas.microsoft.com/office/word/2010/wordprocessingDrawing" xmlns:wp="http://schemas.openxmlformats.org/drawingml/2006/wordprocessingDrawing" xmlns:w10="urn:schemas-microsoft-com:office:word" xmlns:w="http://schemas.openxmlformats.org/wordprocessingml/2006/main" xmlns:w14="http://schemas.microsoft.com/office/word/2010/wordml" xmlns:w15="http://schemas.microsoft.com/office/word/2012/wordml" xmlns:w16cid="http://schemas.microsoft.com/office/word/2016/wordml/cid" xmlns:w16se="http://schemas.microsoft.com/office/word/2015/wordml/symex" xmlns:wpg="http://schemas.microsoft.com/office/word/2010/wordprocessingGroup" xmlns:wpi="http://schemas.microsoft.com/office/word/2010/wordprocessingInk" xmlns:wne="http://schemas.microsoft.com/office/word/2006/wordml" xmlns:wps="http://schemas.microsoft.com/office/word/2010/wordprocessingShape" mc:Ignorable="w14 w15 w16se w16cid wp14">
+  <w:footnote w:type="separator" w:id="-1">
+    <w:p>
+      <w:pPr>
+        <w:spacing w:after="0" w:line="240" w:lineRule="auto"/>
+      </w:pPr>
+      <w:r>
+        <w:separator/>
+      </w:r>
+    </w:p>
+  </w:footnote>
+  <w:footnote w:type="continuationSeparator" w:id="0">
+    <w:p>
+      <w:pPr>
+        <w:spacing w:after="0" w:line="240" w:lineRule="auto"/>
+      </w:pPr>
+      <w:r>
+        <w:continuationSeparator/>
+      </w:r>
+    </w:p>
+  </w:footnote>
+</w:footnotes>
 </file>
 
 <file path=word/numbering.xml><?xml version="1.0" encoding="utf-8"?>
@@ -1052,6 +1449,7 @@
     <w:lsdException w:name="HTML Sample" w:semiHidden="1" w:unhideWhenUsed="1"/>
     <w:lsdException w:name="HTML Typewriter" w:semiHidden="1" w:unhideWhenUsed="1"/>
     <w:lsdException w:name="HTML Variable" w:semiHidden="1" w:unhideWhenUsed="1"/>
+    <w:lsdException w:name="Normal Table" w:semiHidden="1" w:unhideWhenUsed="1"/>
     <w:lsdException w:name="annotation subject" w:semiHidden="1" w:unhideWhenUsed="1"/>
     <w:lsdException w:name="No List" w:semiHidden="1" w:unhideWhenUsed="1"/>
     <w:lsdException w:name="Outline List 1" w:semiHidden="1" w:unhideWhenUsed="1"/>
@@ -1098,8 +1496,10 @@
     <w:lsdException w:name="Table Subtle 2" w:semiHidden="1" w:unhideWhenUsed="1"/>
     <w:lsdException w:name="Table Web 1" w:semiHidden="1" w:unhideWhenUsed="1"/>
     <w:lsdException w:name="Table Web 2" w:semiHidden="1" w:unhideWhenUsed="1"/>
+    <w:lsdException w:name="Table Web 3" w:semiHidden="1" w:unhideWhenUsed="1"/>
     <w:lsdException w:name="Balloon Text" w:semiHidden="1" w:unhideWhenUsed="1"/>
     <w:lsdException w:name="Table Grid" w:uiPriority="39"/>
+    <w:lsdException w:name="Table Theme" w:semiHidden="1" w:unhideWhenUsed="1"/>
     <w:lsdException w:name="Placeholder Text" w:semiHidden="1"/>
     <w:lsdException w:name="No Spacing" w:uiPriority="1" w:qFormat="1"/>
     <w:lsdException w:name="Light Shading" w:uiPriority="60"/>
@@ -1363,6 +1763,50 @@
       <w:ind w:left="720"/>
       <w:contextualSpacing/>
     </w:pPr>
+  </w:style>
+  <w:style w:type="paragraph" w:styleId="a4">
+    <w:name w:val="header"/>
+    <w:basedOn w:val="a"/>
+    <w:link w:val="a5"/>
+    <w:uiPriority w:val="99"/>
+    <w:unhideWhenUsed/>
+    <w:rsid w:val="005075FF"/>
+    <w:pPr>
+      <w:tabs>
+        <w:tab w:val="center" w:pos="4680"/>
+        <w:tab w:val="right" w:pos="9360"/>
+      </w:tabs>
+      <w:spacing w:after="0" w:line="240" w:lineRule="auto"/>
+    </w:pPr>
+  </w:style>
+  <w:style w:type="character" w:customStyle="1" w:styleId="a5">
+    <w:name w:val="页眉 字符"/>
+    <w:basedOn w:val="a0"/>
+    <w:link w:val="a4"/>
+    <w:uiPriority w:val="99"/>
+    <w:rsid w:val="005075FF"/>
+  </w:style>
+  <w:style w:type="paragraph" w:styleId="a6">
+    <w:name w:val="footer"/>
+    <w:basedOn w:val="a"/>
+    <w:link w:val="a7"/>
+    <w:uiPriority w:val="99"/>
+    <w:unhideWhenUsed/>
+    <w:rsid w:val="005075FF"/>
+    <w:pPr>
+      <w:tabs>
+        <w:tab w:val="center" w:pos="4680"/>
+        <w:tab w:val="right" w:pos="9360"/>
+      </w:tabs>
+      <w:spacing w:after="0" w:line="240" w:lineRule="auto"/>
+    </w:pPr>
+  </w:style>
+  <w:style w:type="character" w:customStyle="1" w:styleId="a7">
+    <w:name w:val="页脚 字符"/>
+    <w:basedOn w:val="a0"/>
+    <w:link w:val="a6"/>
+    <w:uiPriority w:val="99"/>
+    <w:rsid w:val="005075FF"/>
   </w:style>
 </w:styles>
 </file>

</xml_diff>

<commit_message>
Revision and PDF version added
</commit_message>
<xml_diff>
--- a/doc/Impl. Project Proposal.docx
+++ b/doc/Impl. Project Proposal.docx
@@ -4,7 +4,7 @@
   <w:body>
     <w:p>
       <w:pPr>
-        <w:spacing w:line="480" w:lineRule="auto"/>
+        <w:spacing w:line="240" w:lineRule="auto"/>
         <w:jc w:val="center"/>
         <w:rPr>
           <w:rFonts w:ascii="Times New Roman" w:hAnsi="Times New Roman" w:cs="Times New Roman"/>
@@ -14,7 +14,6 @@
           <w:szCs w:val="32"/>
         </w:rPr>
       </w:pPr>
-      <w:bookmarkStart w:id="0" w:name="_GoBack"/>
       <w:r>
         <w:rPr>
           <w:rFonts w:ascii="Times New Roman" w:hAnsi="Times New Roman" w:cs="Times New Roman"/>
@@ -28,6 +27,34 @@
     </w:p>
     <w:p>
       <w:pPr>
+        <w:pStyle w:val="a8"/>
+        <w:spacing w:line="240" w:lineRule="auto"/>
+        <w:jc w:val="center"/>
+        <w:rPr>
+          <w:rFonts w:ascii="Times New Roman" w:hAnsi="Times New Roman" w:cs="Times New Roman"/>
+          <w:sz w:val="24"/>
+          <w:szCs w:val="24"/>
+        </w:rPr>
+      </w:pPr>
+      <w:r>
+        <w:rPr>
+          <w:rFonts w:ascii="Times New Roman" w:hAnsi="Times New Roman" w:cs="Times New Roman"/>
+          <w:sz w:val="24"/>
+          <w:szCs w:val="24"/>
+        </w:rPr>
+        <w:t>EECS 3</w:t>
+      </w:r>
+      <w:r>
+        <w:rPr>
+          <w:rFonts w:ascii="Times New Roman" w:hAnsi="Times New Roman" w:cs="Times New Roman"/>
+          <w:sz w:val="24"/>
+          <w:szCs w:val="24"/>
+        </w:rPr>
+        <w:t>93</w:t>
+      </w:r>
+    </w:p>
+    <w:p>
+      <w:pPr>
         <w:spacing w:line="480" w:lineRule="auto"/>
         <w:rPr>
           <w:rFonts w:ascii="Times New Roman" w:hAnsi="Times New Roman" w:cs="Times New Roman"/>
@@ -140,15 +167,7 @@
           <w:sz w:val="24"/>
           <w:szCs w:val="24"/>
         </w:rPr>
-        <w:t xml:space="preserve"> </w:t>
-      </w:r>
-      <w:r>
-        <w:rPr>
-          <w:rFonts w:ascii="Times New Roman" w:hAnsi="Times New Roman" w:cs="Times New Roman"/>
-          <w:sz w:val="24"/>
-          <w:szCs w:val="24"/>
-        </w:rPr>
-        <w:t>(</w:t>
+        <w:t xml:space="preserve"> (</w:t>
       </w:r>
       <w:r>
         <w:rPr>
@@ -341,133 +360,51 @@
     </w:p>
     <w:p>
       <w:pPr>
-        <w:spacing w:line="480" w:lineRule="auto"/>
-        <w:rPr>
-          <w:rFonts w:ascii="Times New Roman" w:hAnsi="Times New Roman" w:cs="Times New Roman"/>
-          <w:sz w:val="24"/>
-          <w:szCs w:val="24"/>
-        </w:rPr>
-      </w:pPr>
-      <w:r>
-        <w:rPr>
-          <w:rFonts w:ascii="Times New Roman" w:hAnsi="Times New Roman" w:cs="Times New Roman"/>
-          <w:sz w:val="24"/>
-          <w:szCs w:val="24"/>
-        </w:rPr>
-        <w:tab/>
-      </w:r>
-      <w:r>
-        <w:rPr>
-          <w:rFonts w:ascii="Times New Roman" w:hAnsi="Times New Roman" w:cs="Times New Roman"/>
-          <w:sz w:val="24"/>
-          <w:szCs w:val="24"/>
-        </w:rPr>
-        <w:t xml:space="preserve">Our proposal is to design a web application that provides automatic course scheduling service for Computer Science students in Case Western Reserve University. The current alternative is SIS system, which has significant drawbacks: </w:t>
-      </w:r>
-    </w:p>
-    <w:p>
-      <w:pPr>
-        <w:spacing w:line="480" w:lineRule="auto"/>
-        <w:ind w:left="720"/>
-        <w:rPr>
-          <w:rFonts w:ascii="Times New Roman" w:hAnsi="Times New Roman" w:cs="Times New Roman"/>
-          <w:sz w:val="24"/>
-          <w:szCs w:val="24"/>
-        </w:rPr>
-      </w:pPr>
-      <w:r>
-        <w:rPr>
-          <w:rFonts w:ascii="Times New Roman" w:hAnsi="Times New Roman" w:cs="Times New Roman"/>
-          <w:sz w:val="24"/>
-          <w:szCs w:val="24"/>
-        </w:rPr>
-        <w:t>1) The system is not designed specifically to serv</w:t>
-      </w:r>
-      <w:r>
-        <w:rPr>
-          <w:rFonts w:ascii="Times New Roman" w:hAnsi="Times New Roman" w:cs="Times New Roman"/>
-          <w:sz w:val="24"/>
-          <w:szCs w:val="24"/>
-        </w:rPr>
-        <w:t>e</w:t>
-      </w:r>
-      <w:r>
-        <w:rPr>
-          <w:rFonts w:ascii="Times New Roman" w:hAnsi="Times New Roman" w:cs="Times New Roman"/>
-          <w:sz w:val="24"/>
-          <w:szCs w:val="24"/>
-        </w:rPr>
-        <w:t xml:space="preserve"> our target audiences. </w:t>
-      </w:r>
-    </w:p>
-    <w:p>
-      <w:pPr>
-        <w:spacing w:line="480" w:lineRule="auto"/>
-        <w:ind w:left="720"/>
-        <w:rPr>
-          <w:rFonts w:ascii="Times New Roman" w:hAnsi="Times New Roman" w:cs="Times New Roman"/>
-          <w:sz w:val="24"/>
-          <w:szCs w:val="24"/>
-        </w:rPr>
-      </w:pPr>
-      <w:r>
-        <w:rPr>
-          <w:rFonts w:ascii="Times New Roman" w:hAnsi="Times New Roman" w:cs="Times New Roman"/>
-          <w:sz w:val="24"/>
-          <w:szCs w:val="24"/>
-        </w:rPr>
-        <w:t xml:space="preserve">2) The </w:t>
-      </w:r>
-      <w:r>
-        <w:rPr>
-          <w:rFonts w:ascii="Times New Roman" w:hAnsi="Times New Roman" w:cs="Times New Roman"/>
-          <w:sz w:val="24"/>
-          <w:szCs w:val="24"/>
-        </w:rPr>
-        <w:t>system does not provide automatic scheduling based on the student’s current status and make</w:t>
-      </w:r>
-      <w:r>
-        <w:rPr>
-          <w:rFonts w:ascii="Times New Roman" w:hAnsi="Times New Roman" w:cs="Times New Roman"/>
-          <w:sz w:val="24"/>
-          <w:szCs w:val="24"/>
-        </w:rPr>
-        <w:t xml:space="preserve"> course</w:t>
-      </w:r>
-      <w:r>
-        <w:rPr>
-          <w:rFonts w:ascii="Times New Roman" w:hAnsi="Times New Roman" w:cs="Times New Roman"/>
-          <w:sz w:val="24"/>
-          <w:szCs w:val="24"/>
-        </w:rPr>
-        <w:t xml:space="preserve"> recommendations.</w:t>
-      </w:r>
-      <w:r>
-        <w:rPr>
-          <w:rFonts w:ascii="Times New Roman" w:hAnsi="Times New Roman" w:cs="Times New Roman"/>
-          <w:sz w:val="24"/>
-          <w:szCs w:val="24"/>
-        </w:rPr>
-        <w:t xml:space="preserve"> </w:t>
-      </w:r>
-    </w:p>
-    <w:p>
-      <w:pPr>
-        <w:spacing w:line="480" w:lineRule="auto"/>
-        <w:ind w:left="720"/>
-        <w:rPr>
-          <w:rFonts w:ascii="Times New Roman" w:hAnsi="Times New Roman" w:cs="Times New Roman"/>
-          <w:sz w:val="24"/>
-          <w:szCs w:val="24"/>
-        </w:rPr>
-      </w:pPr>
-      <w:r>
-        <w:rPr>
-          <w:rFonts w:ascii="Times New Roman" w:hAnsi="Times New Roman" w:cs="Times New Roman"/>
-          <w:sz w:val="24"/>
-          <w:szCs w:val="24"/>
-        </w:rPr>
-        <w:t>3) The graduation requirement for Computer Science Department is complicated compared to most of other majors since five different tracks could be selected and multiple listed courses are no longer provided.</w:t>
+        <w:pStyle w:val="aa"/>
+        <w:spacing w:before="0" w:beforeAutospacing="0" w:after="0" w:afterAutospacing="0" w:line="480" w:lineRule="auto"/>
+        <w:ind w:firstLine="720"/>
+      </w:pPr>
+      <w:r>
+        <w:rPr>
+          <w:color w:val="000000"/>
+        </w:rPr>
+        <w:t>Our proposal is to design a web application that provides automatic course scheduling service for Computer Science students in Case Western Reserve University. The current alternative is the SIS system, which has significant drawbacks:</w:t>
+      </w:r>
+    </w:p>
+    <w:p>
+      <w:pPr>
+        <w:pStyle w:val="aa"/>
+        <w:spacing w:before="0" w:beforeAutospacing="0" w:after="0" w:afterAutospacing="0" w:line="480" w:lineRule="auto"/>
+      </w:pPr>
+      <w:r>
+        <w:rPr>
+          <w:color w:val="000000"/>
+        </w:rPr>
+        <w:t>1) The system is not designed specifically to serve our target audiences.</w:t>
+      </w:r>
+    </w:p>
+    <w:p>
+      <w:pPr>
+        <w:pStyle w:val="aa"/>
+        <w:spacing w:before="0" w:beforeAutospacing="0" w:after="0" w:afterAutospacing="0" w:line="480" w:lineRule="auto"/>
+      </w:pPr>
+      <w:r>
+        <w:rPr>
+          <w:color w:val="000000"/>
+        </w:rPr>
+        <w:t>2) The system does not provide automatic scheduling based on the student’s current status and make course recommendations.</w:t>
+      </w:r>
+    </w:p>
+    <w:p>
+      <w:pPr>
+        <w:pStyle w:val="aa"/>
+        <w:spacing w:before="0" w:beforeAutospacing="0" w:after="0" w:afterAutospacing="0" w:line="480" w:lineRule="auto"/>
+      </w:pPr>
+      <w:r>
+        <w:rPr>
+          <w:color w:val="000000"/>
+        </w:rPr>
+        <w:t>3) The graduation requirements for Computer Science Department are more complicated compared to most of other majors since five different tracks could be selected and multiple listed courses are no longer provided.</w:t>
       </w:r>
     </w:p>
     <w:p>
@@ -571,7 +508,6 @@
           <w:sz w:val="24"/>
           <w:szCs w:val="24"/>
         </w:rPr>
-        <w:lastRenderedPageBreak/>
         <w:t xml:space="preserve">Automatic </w:t>
       </w:r>
       <w:r>
@@ -596,7 +532,23 @@
           <w:sz w:val="24"/>
           <w:szCs w:val="24"/>
         </w:rPr>
-        <w:t xml:space="preserve">including </w:t>
+        <w:t>including</w:t>
+      </w:r>
+      <w:r>
+        <w:rPr>
+          <w:rFonts w:ascii="Times New Roman" w:hAnsi="Times New Roman" w:cs="Times New Roman"/>
+          <w:sz w:val="24"/>
+          <w:szCs w:val="24"/>
+        </w:rPr>
+        <w:t xml:space="preserve"> the</w:t>
+      </w:r>
+      <w:r>
+        <w:rPr>
+          <w:rFonts w:ascii="Times New Roman" w:hAnsi="Times New Roman" w:cs="Times New Roman"/>
+          <w:sz w:val="24"/>
+          <w:szCs w:val="24"/>
+        </w:rPr>
+        <w:t xml:space="preserve"> </w:t>
       </w:r>
       <w:r>
         <w:rPr>
@@ -620,7 +572,17 @@
           <w:sz w:val="24"/>
           <w:szCs w:val="24"/>
         </w:rPr>
-        <w:t>other non-C.S. courses intended to take</w:t>
+        <w:t>other non-C.S. co</w:t>
+      </w:r>
+      <w:bookmarkStart w:id="0" w:name="_GoBack"/>
+      <w:bookmarkEnd w:id="0"/>
+      <w:r>
+        <w:rPr>
+          <w:rFonts w:ascii="Times New Roman" w:hAnsi="Times New Roman" w:cs="Times New Roman"/>
+          <w:sz w:val="24"/>
+          <w:szCs w:val="24"/>
+        </w:rPr>
+        <w:t>urses intended to take</w:t>
       </w:r>
       <w:r>
         <w:rPr>
@@ -745,7 +707,23 @@
           <w:sz w:val="24"/>
           <w:szCs w:val="24"/>
         </w:rPr>
-        <w:t xml:space="preserve"> depend on team members’ experiences), Java Server Page (JSP)</w:t>
+        <w:t xml:space="preserve"> depend</w:t>
+      </w:r>
+      <w:r>
+        <w:rPr>
+          <w:rFonts w:ascii="Times New Roman" w:hAnsi="Times New Roman" w:cs="Times New Roman"/>
+          <w:sz w:val="24"/>
+          <w:szCs w:val="24"/>
+        </w:rPr>
+        <w:t>ing</w:t>
+      </w:r>
+      <w:r>
+        <w:rPr>
+          <w:rFonts w:ascii="Times New Roman" w:hAnsi="Times New Roman" w:cs="Times New Roman"/>
+          <w:sz w:val="24"/>
+          <w:szCs w:val="24"/>
+        </w:rPr>
+        <w:t xml:space="preserve"> on team members’ experiences), Java Server Page (JSP)</w:t>
       </w:r>
     </w:p>
     <w:p>
@@ -809,7 +787,39 @@
           <w:sz w:val="24"/>
           <w:szCs w:val="24"/>
         </w:rPr>
-        <w:t xml:space="preserve"> and Spring Frameworks (Tentatively, Depend on team members’ experiences)</w:t>
+        <w:t xml:space="preserve"> and Spring Frameworks (Tentatively, </w:t>
+      </w:r>
+      <w:r>
+        <w:rPr>
+          <w:rFonts w:ascii="Times New Roman" w:hAnsi="Times New Roman" w:cs="Times New Roman"/>
+          <w:sz w:val="24"/>
+          <w:szCs w:val="24"/>
+        </w:rPr>
+        <w:t>d</w:t>
+      </w:r>
+      <w:r>
+        <w:rPr>
+          <w:rFonts w:ascii="Times New Roman" w:hAnsi="Times New Roman" w:cs="Times New Roman"/>
+          <w:sz w:val="24"/>
+          <w:szCs w:val="24"/>
+        </w:rPr>
+        <w:t>epend</w:t>
+      </w:r>
+      <w:r>
+        <w:rPr>
+          <w:rFonts w:ascii="Times New Roman" w:hAnsi="Times New Roman" w:cs="Times New Roman"/>
+          <w:sz w:val="24"/>
+          <w:szCs w:val="24"/>
+        </w:rPr>
+        <w:t>ing</w:t>
+      </w:r>
+      <w:r>
+        <w:rPr>
+          <w:rFonts w:ascii="Times New Roman" w:hAnsi="Times New Roman" w:cs="Times New Roman"/>
+          <w:sz w:val="24"/>
+          <w:szCs w:val="24"/>
+        </w:rPr>
+        <w:t xml:space="preserve"> on team members’ experiences)</w:t>
       </w:r>
     </w:p>
     <w:p>
@@ -911,7 +921,6 @@
         </w:rPr>
         <w:t>IDE: IntelliJ IDEA Community Edition</w:t>
       </w:r>
-      <w:bookmarkEnd w:id="0"/>
     </w:p>
     <w:sectPr>
       <w:pgSz w:w="12240" w:h="15840"/>
@@ -1808,6 +1817,56 @@
     <w:uiPriority w:val="99"/>
     <w:rsid w:val="005075FF"/>
   </w:style>
+  <w:style w:type="paragraph" w:styleId="a8">
+    <w:name w:val="Subtitle"/>
+    <w:basedOn w:val="a"/>
+    <w:next w:val="a"/>
+    <w:link w:val="a9"/>
+    <w:uiPriority w:val="11"/>
+    <w:qFormat/>
+    <w:rsid w:val="00AE0A67"/>
+    <w:pPr>
+      <w:numPr>
+        <w:ilvl w:val="1"/>
+      </w:numPr>
+    </w:pPr>
+    <w:rPr>
+      <w:color w:val="5A5A5A" w:themeColor="text1" w:themeTint="A5"/>
+      <w:spacing w:val="15"/>
+    </w:rPr>
+  </w:style>
+  <w:style w:type="character" w:customStyle="1" w:styleId="a9">
+    <w:name w:val="副标题 字符"/>
+    <w:basedOn w:val="a0"/>
+    <w:link w:val="a8"/>
+    <w:uiPriority w:val="11"/>
+    <w:rsid w:val="00AE0A67"/>
+    <w:rPr>
+      <w:color w:val="5A5A5A" w:themeColor="text1" w:themeTint="A5"/>
+      <w:spacing w:val="15"/>
+    </w:rPr>
+  </w:style>
+  <w:style w:type="paragraph" w:styleId="aa">
+    <w:name w:val="Normal (Web)"/>
+    <w:basedOn w:val="a"/>
+    <w:uiPriority w:val="99"/>
+    <w:semiHidden/>
+    <w:unhideWhenUsed/>
+    <w:rsid w:val="00EA1F6D"/>
+    <w:pPr>
+      <w:spacing w:before="100" w:beforeAutospacing="1" w:after="100" w:afterAutospacing="1" w:line="240" w:lineRule="auto"/>
+    </w:pPr>
+    <w:rPr>
+      <w:rFonts w:ascii="Times New Roman" w:eastAsia="Times New Roman" w:hAnsi="Times New Roman" w:cs="Times New Roman"/>
+      <w:sz w:val="24"/>
+      <w:szCs w:val="24"/>
+    </w:rPr>
+  </w:style>
+  <w:style w:type="character" w:customStyle="1" w:styleId="apple-tab-span">
+    <w:name w:val="apple-tab-span"/>
+    <w:basedOn w:val="a0"/>
+    <w:rsid w:val="00EA1F6D"/>
+  </w:style>
 </w:styles>
 </file>
 

</xml_diff>